<commit_message>
Fix Depression Scale Coding Error
Small coding error for 5 items of the GDI, which are reverse coded. Fixed error in original file, and regenerated outputs.
</commit_message>
<xml_diff>
--- a/codebooks/general_health_codebook.docx
+++ b/codebooks/general_health_codebook.docx
@@ -255,7 +255,7 @@
                 <w:szCs w:val="22"/>
                 <w:color w:val="000000"/>
               </w:rPr>
-              <w:t xml:space="preserve">1.4 Mb</w:t>
+              <w:t xml:space="preserve">1.3 Mb</w:t>
             </w:r>
           </w:p>
         </w:tc>
@@ -537,7 +537,7 @@
                 <w:szCs w:val="22"/>
                 <w:color w:val="000000"/>
               </w:rPr>
-              <w:t xml:space="preserve">2024-11-18</w:t>
+              <w:t xml:space="preserve">2025-04-28</w:t>
             </w:r>
           </w:p>
         </w:tc>

</xml_diff>

<commit_message>
Revert "Fix Depression Scale Coding Error"
This reverts commit 2704cf422b8d28136230e7b83c65631c12b6ae7a.
</commit_message>
<xml_diff>
--- a/codebooks/general_health_codebook.docx
+++ b/codebooks/general_health_codebook.docx
@@ -255,7 +255,7 @@
                 <w:szCs w:val="22"/>
                 <w:color w:val="000000"/>
               </w:rPr>
-              <w:t xml:space="preserve">1.3 Mb</w:t>
+              <w:t xml:space="preserve">1.4 Mb</w:t>
             </w:r>
           </w:p>
         </w:tc>
@@ -537,7 +537,7 @@
                 <w:szCs w:val="22"/>
                 <w:color w:val="000000"/>
               </w:rPr>
-              <w:t xml:space="preserve">2025-04-28</w:t>
+              <w:t xml:space="preserve">2024-11-18</w:t>
             </w:r>
           </w:p>
         </w:tc>

</xml_diff>